<commit_message>
Update load testing into scope
</commit_message>
<xml_diff>
--- a/01_doc/test_design/餐厅订餐系统_测试计划.docx
+++ b/01_doc/test_design/餐厅订餐系统_测试计划.docx
@@ -445,7 +445,7 @@
                                     <w:sz w:val="24"/>
                                     <w:szCs w:val="24"/>
                                   </w:rPr>
-                                  <w:t>2014-11-20</w:t>
+                                  <w:t>2014-11-21</w:t>
                                 </w:r>
                                 <w:r>
                                   <w:rPr>
@@ -687,7 +687,7 @@
                               <w:sz w:val="24"/>
                               <w:szCs w:val="24"/>
                             </w:rPr>
-                            <w:t>2014-11-20</w:t>
+                            <w:t>2014-11-21</w:t>
                           </w:r>
                           <w:r>
                             <w:rPr>
@@ -3208,10 +3208,15 @@
       <w:bookmarkEnd w:id="8"/>
     </w:p>
     <w:p>
-      <w:r>
+      <w:pPr>
         <w:rPr>
           <w:rFonts w:hint="eastAsia"/>
         </w:rPr>
+      </w:pPr>
+      <w:r>
+        <w:rPr>
+          <w:rFonts w:hint="eastAsia"/>
+        </w:rPr>
         <w:t>本次</w:t>
       </w:r>
       <w:r>
@@ -3251,7 +3256,19 @@
         <w:t>测试</w:t>
       </w:r>
       <w:r>
-        <w:t>，已经整个系统的集成测试</w:t>
+        <w:t>，</w:t>
+      </w:r>
+      <w:r>
+        <w:t>整个系统的集成</w:t>
+      </w:r>
+      <w:r>
+        <w:rPr>
+          <w:rFonts w:hint="eastAsia"/>
+        </w:rPr>
+        <w:t>测试以及</w:t>
+      </w:r>
+      <w:r>
+        <w:t>使用开源工具展开的性能测试</w:t>
       </w:r>
       <w:r>
         <w:rPr>
@@ -3308,7 +3325,7 @@
         <w:rPr>
           <w:rFonts w:hint="eastAsia"/>
         </w:rPr>
-        <w:t>测试和</w:t>
+        <w:t>测试，</w:t>
       </w:r>
       <w:r>
         <w:t>集成测试</w:t>
@@ -3317,6 +3334,15 @@
         <w:rPr>
           <w:rFonts w:hint="eastAsia"/>
         </w:rPr>
+        <w:t>已经</w:t>
+      </w:r>
+      <w:r>
+        <w:t>自动化的性能测试</w:t>
+      </w:r>
+      <w:r>
+        <w:rPr>
+          <w:rFonts w:hint="eastAsia"/>
+        </w:rPr>
         <w:t>，</w:t>
       </w:r>
       <w:r>
@@ -3359,6 +3385,14 @@
         <w:t>自动化</w:t>
       </w:r>
       <w:r>
+        <w:rPr>
+          <w:rFonts w:hint="eastAsia"/>
+        </w:rPr>
+        <w:t>功能</w:t>
+      </w:r>
+      <w:bookmarkStart w:id="10" w:name="_GoBack"/>
+      <w:bookmarkEnd w:id="10"/>
+      <w:r>
         <w:t>测试</w:t>
       </w:r>
       <w:r>
@@ -3366,15 +3400,6 @@
           <w:rFonts w:hint="eastAsia"/>
         </w:rPr>
         <w:t>，</w:t>
-      </w:r>
-      <w:r>
-        <w:t>性能</w:t>
-      </w:r>
-      <w:r>
-        <w:rPr>
-          <w:rFonts w:hint="eastAsia"/>
-        </w:rPr>
-        <w:t>测试和</w:t>
       </w:r>
       <w:r>
         <w:t>安全测试</w:t>
@@ -3390,14 +3415,14 @@
       <w:pPr>
         <w:pStyle w:val="Heading2"/>
       </w:pPr>
-      <w:bookmarkStart w:id="10" w:name="_Toc404257854"/>
+      <w:bookmarkStart w:id="11" w:name="_Toc404257854"/>
       <w:r>
         <w:rPr>
           <w:rFonts w:hint="eastAsia"/>
         </w:rPr>
         <w:t>测试策略</w:t>
       </w:r>
-      <w:bookmarkEnd w:id="10"/>
+      <w:bookmarkEnd w:id="11"/>
     </w:p>
     <w:p>
       <w:pPr>
@@ -3407,7 +3432,7 @@
           <w:numId w:val="11"/>
         </w:numPr>
       </w:pPr>
-      <w:bookmarkStart w:id="11" w:name="_Toc404257855"/>
+      <w:bookmarkStart w:id="12" w:name="_Toc404257855"/>
       <w:r>
         <w:rPr>
           <w:rFonts w:hint="eastAsia"/>
@@ -3417,40 +3442,29 @@
       <w:r>
         <w:t>对应用程序的覆盖</w:t>
       </w:r>
-      <w:bookmarkEnd w:id="11"/>
+      <w:bookmarkEnd w:id="12"/>
     </w:p>
     <w:p>
-      <w:pPr>
+      <w:r>
         <w:rPr>
           <w:rFonts w:hint="eastAsia"/>
         </w:rPr>
-      </w:pPr>
+        <w:t xml:space="preserve">       </w:t>
+      </w:r>
       <w:r>
         <w:rPr>
           <w:rFonts w:hint="eastAsia"/>
         </w:rPr>
-        <w:t xml:space="preserve">       </w:t>
+        <w:t>使用到</w:t>
+      </w:r>
+      <w:r>
+        <w:t>基本的测试用例设计</w:t>
       </w:r>
       <w:r>
         <w:rPr>
           <w:rFonts w:hint="eastAsia"/>
         </w:rPr>
-        <w:t>使用到</w:t>
-      </w:r>
-      <w:r>
-        <w:t>基本的测试用例设计</w:t>
-      </w:r>
-      <w:r>
-        <w:rPr>
-          <w:rFonts w:hint="eastAsia"/>
-        </w:rPr>
-        <w:t>技术</w:t>
-      </w:r>
-      <w:r>
-        <w:rPr>
-          <w:rFonts w:hint="eastAsia"/>
-        </w:rPr>
-        <w:t>覆盖</w:t>
+        <w:t>技术覆盖</w:t>
       </w:r>
       <w:r>
         <w:t>Web</w:t>
@@ -3485,7 +3499,7 @@
           <w:numId w:val="11"/>
         </w:numPr>
       </w:pPr>
-      <w:bookmarkStart w:id="12" w:name="_Toc404257856"/>
+      <w:bookmarkStart w:id="13" w:name="_Toc404257856"/>
       <w:r>
         <w:t>W</w:t>
       </w:r>
@@ -3498,14 +3512,9 @@
       <w:r>
         <w:t>和移动端的UI测试</w:t>
       </w:r>
-      <w:bookmarkEnd w:id="12"/>
+      <w:bookmarkEnd w:id="13"/>
     </w:p>
     <w:p>
-      <w:pPr>
-        <w:rPr>
-          <w:rFonts w:hint="eastAsia"/>
-        </w:rPr>
-      </w:pPr>
       <w:r>
         <w:t>Web</w:t>
       </w:r>
@@ -3568,11 +3577,6 @@
       </w:r>
     </w:p>
     <w:p>
-      <w:pPr>
-        <w:rPr>
-          <w:rFonts w:hint="eastAsia"/>
-        </w:rPr>
-      </w:pPr>
       <w:r>
         <w:rPr>
           <w:rFonts w:hint="eastAsia"/>
@@ -3600,7 +3604,7 @@
           <w:numId w:val="11"/>
         </w:numPr>
       </w:pPr>
-      <w:bookmarkStart w:id="13" w:name="_Toc404257857"/>
+      <w:bookmarkStart w:id="14" w:name="_Toc404257857"/>
       <w:r>
         <w:rPr>
           <w:rFonts w:hint="eastAsia"/>
@@ -3616,32 +3620,44 @@
         </w:rPr>
         <w:t>集成测试</w:t>
       </w:r>
-      <w:bookmarkEnd w:id="13"/>
+      <w:bookmarkEnd w:id="14"/>
     </w:p>
     <w:p>
-      <w:pPr>
+      <w:r>
         <w:rPr>
           <w:rFonts w:hint="eastAsia"/>
         </w:rPr>
-      </w:pPr>
+        <w:t>检查整个</w:t>
+      </w:r>
+      <w:r>
+        <w:t>业务流程的</w:t>
+      </w:r>
       <w:r>
         <w:rPr>
           <w:rFonts w:hint="eastAsia"/>
         </w:rPr>
-        <w:t>检查整个</w:t>
-      </w:r>
-      <w:r>
-        <w:t>业务流程的</w:t>
-      </w:r>
+        <w:t>顺利执行。</w:t>
+      </w:r>
+    </w:p>
+    <w:p>
+      <w:pPr>
+        <w:pStyle w:val="Heading2"/>
+        <w:numPr>
+          <w:ilvl w:val="2"/>
+          <w:numId w:val="11"/>
+        </w:numPr>
+      </w:pPr>
       <w:r>
         <w:rPr>
           <w:rFonts w:hint="eastAsia"/>
         </w:rPr>
-        <w:t>顺利执行。</w:t>
-      </w:r>
-      <w:bookmarkStart w:id="14" w:name="_GoBack"/>
-      <w:bookmarkEnd w:id="14"/>
+        <w:t>整个</w:t>
+      </w:r>
+      <w:r>
+        <w:t>系统的性能测试</w:t>
+      </w:r>
     </w:p>
+    <w:p/>
     <w:p>
       <w:pPr>
         <w:pStyle w:val="Heading1"/>
@@ -3953,6 +3969,7 @@
         <w:rPr>
           <w:rFonts w:hint="eastAsia"/>
         </w:rPr>
+        <w:lastRenderedPageBreak/>
         <w:t>制定测试方案</w:t>
       </w:r>
       <w:r>
@@ -4019,7 +4036,6 @@
         <w:rPr>
           <w:rFonts w:hint="eastAsia"/>
         </w:rPr>
-        <w:lastRenderedPageBreak/>
         <w:t>测试计划</w:t>
       </w:r>
       <w:bookmarkEnd w:id="56"/>
@@ -5028,7 +5044,7 @@
             <w:pPr>
               <w:spacing w:after="0" w:line="240" w:lineRule="auto"/>
               <w:rPr>
-                <w:rFonts w:ascii="Calibri" w:eastAsia="Times New Roman" w:hAnsi="Calibri" w:cs="Times New Roman"/>
+                <w:rFonts w:ascii="Calibri" w:eastAsia="Times New Roman" w:hAnsi="Calibri" w:cs="Times New Roman" w:hint="eastAsia"/>
                 <w:color w:val="000000"/>
               </w:rPr>
             </w:pPr>
@@ -5038,6 +5054,20 @@
                 <w:color w:val="000000"/>
               </w:rPr>
               <w:t>测试数据准备</w:t>
+            </w:r>
+            <w:r>
+              <w:rPr>
+                <w:rFonts w:ascii="宋体" w:eastAsia="宋体" w:hAnsi="宋体" w:cs="宋体" w:hint="eastAsia"/>
+                <w:color w:val="000000"/>
+              </w:rPr>
+              <w:t>和性能测试</w:t>
+            </w:r>
+            <w:r>
+              <w:rPr>
+                <w:rFonts w:ascii="宋体" w:eastAsia="宋体" w:hAnsi="宋体" w:cs="宋体"/>
+                <w:color w:val="000000"/>
+              </w:rPr>
+              <w:t>脚本</w:t>
             </w:r>
           </w:p>
         </w:tc>
@@ -5127,7 +5157,28 @@
                 <w:rFonts w:ascii="宋体" w:eastAsia="宋体" w:hAnsi="宋体" w:cs="宋体"/>
                 <w:color w:val="000000"/>
               </w:rPr>
-              <w:t>测试数据文档和测试数据</w:t>
+              <w:t>测试</w:t>
+            </w:r>
+            <w:r>
+              <w:rPr>
+                <w:rFonts w:ascii="宋体" w:eastAsia="宋体" w:hAnsi="宋体" w:cs="宋体" w:hint="eastAsia"/>
+                <w:color w:val="000000"/>
+              </w:rPr>
+              <w:t>脚本</w:t>
+            </w:r>
+            <w:r>
+              <w:rPr>
+                <w:rFonts w:ascii="宋体" w:eastAsia="宋体" w:hAnsi="宋体" w:cs="宋体"/>
+                <w:color w:val="000000"/>
+              </w:rPr>
+              <w:t>和测试数据</w:t>
+            </w:r>
+            <w:r>
+              <w:rPr>
+                <w:rFonts w:ascii="宋体" w:eastAsia="宋体" w:hAnsi="宋体" w:cs="宋体" w:hint="eastAsia"/>
+                <w:color w:val="000000"/>
+              </w:rPr>
+              <w:t>文档</w:t>
             </w:r>
           </w:p>
         </w:tc>
@@ -5962,6 +6013,7 @@
         <w:rPr>
           <w:rFonts w:hint="eastAsia"/>
         </w:rPr>
+        <w:lastRenderedPageBreak/>
         <w:t>测试</w:t>
       </w:r>
       <w:r>
@@ -6053,7 +6105,6 @@
         <w:rPr>
           <w:rFonts w:hint="eastAsia"/>
         </w:rPr>
-        <w:lastRenderedPageBreak/>
         <w:t>确定需要</w:t>
       </w:r>
       <w:r>
@@ -8874,6 +8925,9 @@
     <w:abstractNumId w:val="19"/>
   </w:num>
   <w:num w:numId="38">
+    <w:abstractNumId w:val="19"/>
+  </w:num>
+  <w:num w:numId="39">
     <w:abstractNumId w:val="19"/>
   </w:num>
 </w:numbering>
@@ -10015,7 +10069,7 @@
 </file>
 
 <file path=customXml/itemProps2.xml><?xml version="1.0" encoding="utf-8"?>
-<ds:datastoreItem xmlns:ds="http://schemas.openxmlformats.org/officeDocument/2006/customXml" ds:itemID="{5FFF3EFE-5AB2-4F28-97C5-B75C6C29F0A6}">
+<ds:datastoreItem xmlns:ds="http://schemas.openxmlformats.org/officeDocument/2006/customXml" ds:itemID="{1B6D857E-CFBA-453E-9582-FFAF8D563CFD}">
   <ds:schemaRefs>
     <ds:schemaRef ds:uri="http://schemas.openxmlformats.org/officeDocument/2006/bibliography"/>
   </ds:schemaRefs>

</xml_diff>